<commit_message>
fixed everything ready to submit
</commit_message>
<xml_diff>
--- a/JUnit Tests.docx
+++ b/JUnit Tests.docx
@@ -43,8 +43,6 @@
         </w:rPr>
         <w:br/>
       </w:r>
-      <w:bookmarkStart w:id="0" w:name="_GoBack"/>
-      <w:bookmarkEnd w:id="0"/>
       <w:r>
         <w:rPr>
           <w:b/>
@@ -69,42 +67,41 @@
           <w:szCs w:val="50"/>
         </w:rPr>
         <w:br/>
-      </w:r>
-      <w:proofErr w:type="spellStart"/>
+        <w:t>Amee Joshipura</w:t>
+      </w:r>
       <w:r>
         <w:rPr>
           <w:b/>
           <w:sz w:val="50"/>
           <w:szCs w:val="50"/>
         </w:rPr>
-        <w:t>Amee</w:t>
-      </w:r>
-      <w:proofErr w:type="spellEnd"/>
+        <w:t xml:space="preserve"> (260461226)</w:t>
+      </w:r>
       <w:r>
         <w:rPr>
           <w:b/>
           <w:sz w:val="50"/>
           <w:szCs w:val="50"/>
         </w:rPr>
-        <w:t xml:space="preserve"> </w:t>
-      </w:r>
-      <w:proofErr w:type="spellStart"/>
+        <w:br/>
+        <w:t>Lilly Tong (260459522)</w:t>
+      </w:r>
       <w:r>
         <w:rPr>
           <w:b/>
           <w:sz w:val="50"/>
           <w:szCs w:val="50"/>
         </w:rPr>
-        <w:t>Joshipura</w:t>
-      </w:r>
-      <w:proofErr w:type="spellEnd"/>
+        <w:br/>
+      </w:r>
       <w:r>
         <w:rPr>
           <w:b/>
           <w:sz w:val="50"/>
           <w:szCs w:val="50"/>
         </w:rPr>
-        <w:t xml:space="preserve"> (260461226)</w:t>
+        <w:br/>
+        <w:t>JUnit Test Cases &amp; Screen shots</w:t>
       </w:r>
       <w:r>
         <w:rPr>
@@ -113,49 +110,6 @@
           <w:szCs w:val="50"/>
         </w:rPr>
         <w:br/>
-        <w:t>Lilly Tong (260459522)</w:t>
-      </w:r>
-      <w:r>
-        <w:rPr>
-          <w:b/>
-          <w:sz w:val="50"/>
-          <w:szCs w:val="50"/>
-        </w:rPr>
-        <w:br/>
-      </w:r>
-      <w:r>
-        <w:rPr>
-          <w:b/>
-          <w:sz w:val="50"/>
-          <w:szCs w:val="50"/>
-        </w:rPr>
-        <w:br/>
-      </w:r>
-      <w:proofErr w:type="spellStart"/>
-      <w:r>
-        <w:rPr>
-          <w:b/>
-          <w:sz w:val="50"/>
-          <w:szCs w:val="50"/>
-        </w:rPr>
-        <w:t>JUnit</w:t>
-      </w:r>
-      <w:proofErr w:type="spellEnd"/>
-      <w:r>
-        <w:rPr>
-          <w:b/>
-          <w:sz w:val="50"/>
-          <w:szCs w:val="50"/>
-        </w:rPr>
-        <w:t xml:space="preserve"> Test Cases &amp; Screen shots</w:t>
-      </w:r>
-      <w:r>
-        <w:rPr>
-          <w:b/>
-          <w:sz w:val="50"/>
-          <w:szCs w:val="50"/>
-        </w:rPr>
-        <w:br/>
       </w:r>
     </w:p>
     <w:p>
@@ -190,11 +144,9 @@
         <w:br/>
         <w:t xml:space="preserve">Test name: </w:t>
       </w:r>
-      <w:proofErr w:type="spellStart"/>
       <w:r>
         <w:t>cToP_returns_double_array</w:t>
       </w:r>
-      <w:proofErr w:type="spellEnd"/>
       <w:r>
         <w:rPr>
           <w:b/>
@@ -203,20 +155,7 @@
         <w:t>Call setup</w:t>
       </w:r>
       <w:r>
-        <w:t xml:space="preserve">: </w:t>
-      </w:r>
-      <w:proofErr w:type="spellStart"/>
-      <w:proofErr w:type="gramStart"/>
-      <w:r>
-        <w:t>cartesianToPolar</w:t>
-      </w:r>
-      <w:proofErr w:type="spellEnd"/>
-      <w:r>
-        <w:t>(</w:t>
-      </w:r>
-      <w:proofErr w:type="gramEnd"/>
-      <w:r>
-        <w:t>3,4)</w:t>
+        <w:t>: cartesianToPolar(3,4)</w:t>
       </w:r>
       <w:r>
         <w:rPr>
@@ -225,13 +164,8 @@
         <w:br/>
         <w:t xml:space="preserve">Expected: </w:t>
       </w:r>
-      <w:proofErr w:type="spellStart"/>
-      <w:r>
-        <w:t>cartesianToPolar</w:t>
-      </w:r>
-      <w:proofErr w:type="spellEnd"/>
-      <w:r>
-        <w:t>() returns a double array</w:t>
+      <w:r>
+        <w:t>cartesianToPolar() returns a double array</w:t>
       </w:r>
       <w:r>
         <w:br/>
@@ -273,7 +207,7 @@
                     </pic:cNvPicPr>
                   </pic:nvPicPr>
                   <pic:blipFill>
-                    <a:blip r:embed="rId5">
+                    <a:blip r:embed="rId7">
                       <a:extLst>
                         <a:ext uri="{28A0092B-C50C-407E-A947-70E740481C1C}">
                           <a14:useLocalDpi xmlns:a14="http://schemas.microsoft.com/office/drawing/2010/main" val="0"/>
@@ -342,7 +276,7 @@
                     </pic:cNvPicPr>
                   </pic:nvPicPr>
                   <pic:blipFill>
-                    <a:blip r:embed="rId6">
+                    <a:blip r:embed="rId8">
                       <a:extLst>
                         <a:ext uri="{28A0092B-C50C-407E-A947-70E740481C1C}">
                           <a14:useLocalDpi xmlns:a14="http://schemas.microsoft.com/office/drawing/2010/main" val="0"/>
@@ -409,16 +343,11 @@
         <w:t>Test name:</w:t>
       </w:r>
       <w:r>
-        <w:t xml:space="preserve"> </w:t>
-      </w:r>
-      <w:proofErr w:type="spellStart"/>
-      <w:r>
-        <w:t>cToP_</w:t>
+        <w:t xml:space="preserve"> cToP_</w:t>
       </w:r>
       <w:r>
         <w:t>inputs_are_zero</w:t>
       </w:r>
-      <w:proofErr w:type="spellEnd"/>
     </w:p>
     <w:p>
       <w:r>
@@ -428,20 +357,7 @@
         <w:t>Call setup</w:t>
       </w:r>
       <w:r>
-        <w:t xml:space="preserve">: </w:t>
-      </w:r>
-      <w:proofErr w:type="spellStart"/>
-      <w:proofErr w:type="gramStart"/>
-      <w:r>
-        <w:t>cartesianToPolar</w:t>
-      </w:r>
-      <w:proofErr w:type="spellEnd"/>
-      <w:r>
-        <w:t>(</w:t>
-      </w:r>
-      <w:proofErr w:type="gramEnd"/>
-      <w:r>
-        <w:t>0,0</w:t>
+        <w:t>: cartesianToPolar(0,0</w:t>
       </w:r>
       <w:r>
         <w:t>)</w:t>
@@ -453,16 +369,11 @@
         <w:br/>
         <w:t xml:space="preserve">Expected: </w:t>
       </w:r>
-      <w:proofErr w:type="spellStart"/>
       <w:r>
         <w:t>cartesianToPol</w:t>
       </w:r>
       <w:r>
-        <w:t>ar</w:t>
-      </w:r>
-      <w:proofErr w:type="spellEnd"/>
-      <w:r>
-        <w:t>() throws exception</w:t>
+        <w:t>ar() throws exception</w:t>
       </w:r>
       <w:r>
         <w:t xml:space="preserve"> with message “One or more inputs are zero!”</w:t>
@@ -503,7 +414,7 @@
                     </pic:cNvPicPr>
                   </pic:nvPicPr>
                   <pic:blipFill>
-                    <a:blip r:embed="rId7">
+                    <a:blip r:embed="rId9">
                       <a:extLst>
                         <a:ext uri="{28A0092B-C50C-407E-A947-70E740481C1C}">
                           <a14:useLocalDpi xmlns:a14="http://schemas.microsoft.com/office/drawing/2010/main" val="0"/>
@@ -572,7 +483,7 @@
                     </pic:cNvPicPr>
                   </pic:nvPicPr>
                   <pic:blipFill>
-                    <a:blip r:embed="rId8">
+                    <a:blip r:embed="rId10">
                       <a:extLst>
                         <a:ext uri="{28A0092B-C50C-407E-A947-70E740481C1C}">
                           <a14:useLocalDpi xmlns:a14="http://schemas.microsoft.com/office/drawing/2010/main" val="0"/>
@@ -639,11 +550,7 @@
         <w:t>Test name:</w:t>
       </w:r>
       <w:r>
-        <w:t xml:space="preserve"> </w:t>
-      </w:r>
-      <w:proofErr w:type="spellStart"/>
-      <w:r>
-        <w:t>cToP_inputs_are_</w:t>
+        <w:t xml:space="preserve"> cToP_inputs_are_</w:t>
       </w:r>
       <w:r>
         <w:t>non</w:t>
@@ -651,7 +558,6 @@
       <w:r>
         <w:t>zero</w:t>
       </w:r>
-      <w:proofErr w:type="spellEnd"/>
     </w:p>
     <w:p>
       <w:r>
@@ -661,20 +567,7 @@
         <w:t>Call setup</w:t>
       </w:r>
       <w:r>
-        <w:t xml:space="preserve">: </w:t>
-      </w:r>
-      <w:proofErr w:type="spellStart"/>
-      <w:proofErr w:type="gramStart"/>
-      <w:r>
-        <w:t>cartesianToPolar</w:t>
-      </w:r>
-      <w:proofErr w:type="spellEnd"/>
-      <w:r>
-        <w:t>(</w:t>
-      </w:r>
-      <w:proofErr w:type="gramEnd"/>
-      <w:r>
-        <w:t>3,4</w:t>
+        <w:t>: cartesianToPolar(3,4</w:t>
       </w:r>
       <w:r>
         <w:t>)</w:t>
@@ -686,24 +579,11 @@
         <w:br/>
         <w:t xml:space="preserve">Expected: </w:t>
       </w:r>
-      <w:proofErr w:type="spellStart"/>
-      <w:r>
-        <w:t>cartesianToPolar</w:t>
-      </w:r>
-      <w:proofErr w:type="spellEnd"/>
-      <w:r>
-        <w:t xml:space="preserve">() </w:t>
-      </w:r>
-      <w:r>
-        <w:t xml:space="preserve">returns [5, </w:t>
-      </w:r>
-      <w:proofErr w:type="spellStart"/>
-      <w:r>
-        <w:t>arctan</w:t>
-      </w:r>
-      <w:proofErr w:type="spellEnd"/>
-      <w:r>
-        <w:t>(4</w:t>
+      <w:r>
+        <w:t xml:space="preserve">cartesianToPolar() </w:t>
+      </w:r>
+      <w:r>
+        <w:t>returns [5, arctan(4</w:t>
       </w:r>
       <w:r>
         <w:t>.0</w:t>
@@ -753,7 +633,7 @@
                     </pic:cNvPicPr>
                   </pic:nvPicPr>
                   <pic:blipFill>
-                    <a:blip r:embed="rId9">
+                    <a:blip r:embed="rId11">
                       <a:extLst>
                         <a:ext uri="{28A0092B-C50C-407E-A947-70E740481C1C}">
                           <a14:useLocalDpi xmlns:a14="http://schemas.microsoft.com/office/drawing/2010/main" val="0"/>
@@ -822,7 +702,7 @@
                     </pic:cNvPicPr>
                   </pic:nvPicPr>
                   <pic:blipFill>
-                    <a:blip r:embed="rId10">
+                    <a:blip r:embed="rId12">
                       <a:extLst>
                         <a:ext uri="{28A0092B-C50C-407E-A947-70E740481C1C}">
                           <a14:useLocalDpi xmlns:a14="http://schemas.microsoft.com/office/drawing/2010/main" val="0"/>
@@ -894,16 +774,8 @@
         <w:t>Test name:</w:t>
       </w:r>
       <w:r>
-        <w:t xml:space="preserve"> </w:t>
-      </w:r>
-      <w:proofErr w:type="spellStart"/>
-      <w:r>
-        <w:t>cToP_</w:t>
-      </w:r>
-      <w:r>
-        <w:t>contains_negative_input</w:t>
-      </w:r>
-      <w:proofErr w:type="spellEnd"/>
+        <w:t xml:space="preserve"> cToP_contains_negative_input</w:t>
+      </w:r>
     </w:p>
     <w:p>
       <w:r>
@@ -913,26 +785,7 @@
         <w:t>Call setup</w:t>
       </w:r>
       <w:r>
-        <w:t xml:space="preserve">: </w:t>
-      </w:r>
-      <w:proofErr w:type="spellStart"/>
-      <w:proofErr w:type="gramStart"/>
-      <w:r>
-        <w:t>cartesianToPolar</w:t>
-      </w:r>
-      <w:proofErr w:type="spellEnd"/>
-      <w:r>
-        <w:t>(</w:t>
-      </w:r>
-      <w:proofErr w:type="gramEnd"/>
-      <w:r>
-        <w:t>3,</w:t>
-      </w:r>
-      <w:r>
-        <w:t>-</w:t>
-      </w:r>
-      <w:r>
-        <w:t>4</w:t>
+        <w:t>: cartesianToPolar(3,-4</w:t>
       </w:r>
       <w:r>
         <w:t>)</w:t>
@@ -944,27 +797,8 @@
         <w:br/>
         <w:t xml:space="preserve">Expected: </w:t>
       </w:r>
-      <w:proofErr w:type="spellStart"/>
-      <w:r>
-        <w:t>cartesianToPolar</w:t>
-      </w:r>
-      <w:proofErr w:type="spellEnd"/>
-      <w:r>
-        <w:t xml:space="preserve">() returns [5, </w:t>
-      </w:r>
-      <w:proofErr w:type="spellStart"/>
-      <w:r>
-        <w:t>arctan</w:t>
-      </w:r>
-      <w:proofErr w:type="spellEnd"/>
-      <w:r>
-        <w:t>(</w:t>
-      </w:r>
-      <w:r>
-        <w:t>-</w:t>
-      </w:r>
-      <w:r>
-        <w:t>4.0/3.0)]</w:t>
+      <w:r>
+        <w:t>cartesianToPolar() returns [5, arctan(-4.0/3.0)]</w:t>
       </w:r>
       <w:r>
         <w:br/>
@@ -1002,7 +836,7 @@
                     </pic:cNvPicPr>
                   </pic:nvPicPr>
                   <pic:blipFill>
-                    <a:blip r:embed="rId11">
+                    <a:blip r:embed="rId13">
                       <a:extLst>
                         <a:ext uri="{28A0092B-C50C-407E-A947-70E740481C1C}">
                           <a14:useLocalDpi xmlns:a14="http://schemas.microsoft.com/office/drawing/2010/main" val="0"/>
@@ -1068,16 +902,8 @@
         <w:t>Test name:</w:t>
       </w:r>
       <w:r>
-        <w:t xml:space="preserve"> </w:t>
-      </w:r>
-      <w:proofErr w:type="spellStart"/>
-      <w:r>
-        <w:t>cToP_inputs_</w:t>
-      </w:r>
-      <w:r>
-        <w:t>too_large</w:t>
-      </w:r>
-      <w:proofErr w:type="spellEnd"/>
+        <w:t xml:space="preserve"> cToP_inputs_too_large</w:t>
+      </w:r>
     </w:p>
     <w:p>
       <w:r>
@@ -1087,32 +913,13 @@
         <w:t>Call setup</w:t>
       </w:r>
       <w:r>
-        <w:t xml:space="preserve">: </w:t>
-      </w:r>
-      <w:proofErr w:type="spellStart"/>
-      <w:proofErr w:type="gramStart"/>
-      <w:r>
-        <w:t>cartesianToPolar</w:t>
-      </w:r>
-      <w:proofErr w:type="spellEnd"/>
-      <w:r>
-        <w:t>(</w:t>
-      </w:r>
-      <w:proofErr w:type="gramEnd"/>
-      <w:r>
-        <w:t>1000</w:t>
-      </w:r>
-      <w:r>
-        <w:t>0,</w:t>
+        <w:t>: cartesianToPolar(10000,</w:t>
       </w:r>
       <w:r>
         <w:t>-</w:t>
       </w:r>
       <w:r>
-        <w:t>1000</w:t>
-      </w:r>
-      <w:r>
-        <w:t>0</w:t>
+        <w:t>10000</w:t>
       </w:r>
       <w:r>
         <w:t>)</w:t>
@@ -1124,13 +931,8 @@
         <w:br/>
         <w:t xml:space="preserve">Expected: </w:t>
       </w:r>
-      <w:proofErr w:type="spellStart"/>
-      <w:r>
-        <w:t>cartesianToPolar</w:t>
-      </w:r>
-      <w:proofErr w:type="spellEnd"/>
-      <w:r>
-        <w:t>() throws exception with message “</w:t>
+      <w:r>
+        <w:t>cartesianToPolar() throws exception with message “</w:t>
       </w:r>
       <w:r>
         <w:t>Inputs too large</w:t>
@@ -1176,7 +978,7 @@
                     </pic:cNvPicPr>
                   </pic:nvPicPr>
                   <pic:blipFill>
-                    <a:blip r:embed="rId12">
+                    <a:blip r:embed="rId14">
                       <a:extLst>
                         <a:ext uri="{28A0092B-C50C-407E-A947-70E740481C1C}">
                           <a14:useLocalDpi xmlns:a14="http://schemas.microsoft.com/office/drawing/2010/main" val="0"/>
@@ -1245,7 +1047,7 @@
                     </pic:cNvPicPr>
                   </pic:nvPicPr>
                   <pic:blipFill>
-                    <a:blip r:embed="rId13">
+                    <a:blip r:embed="rId15">
                       <a:extLst>
                         <a:ext uri="{28A0092B-C50C-407E-A947-70E740481C1C}">
                           <a14:useLocalDpi xmlns:a14="http://schemas.microsoft.com/office/drawing/2010/main" val="0"/>
@@ -1312,16 +1114,8 @@
         <w:t>Test name:</w:t>
       </w:r>
       <w:r>
-        <w:t xml:space="preserve"> </w:t>
-      </w:r>
-      <w:proofErr w:type="spellStart"/>
-      <w:r>
-        <w:t>cToP_inputs_</w:t>
-      </w:r>
-      <w:r>
-        <w:t>too_small</w:t>
-      </w:r>
-      <w:proofErr w:type="spellEnd"/>
+        <w:t xml:space="preserve"> cToP_inputs_too_small</w:t>
+      </w:r>
     </w:p>
     <w:p>
       <w:r>
@@ -1331,26 +1125,7 @@
         <w:t>Call setup</w:t>
       </w:r>
       <w:r>
-        <w:t xml:space="preserve">: </w:t>
-      </w:r>
-      <w:proofErr w:type="spellStart"/>
-      <w:proofErr w:type="gramStart"/>
-      <w:r>
-        <w:t>cartesianToPolar</w:t>
-      </w:r>
-      <w:proofErr w:type="spellEnd"/>
-      <w:r>
-        <w:t>(</w:t>
-      </w:r>
-      <w:proofErr w:type="gramEnd"/>
-      <w:r>
-        <w:t>0.01</w:t>
-      </w:r>
-      <w:r>
-        <w:t>,-</w:t>
-      </w:r>
-      <w:r>
-        <w:t>0.01</w:t>
+        <w:t>: cartesianToPolar(0.01,-0.01</w:t>
       </w:r>
       <w:r>
         <w:t>)</w:t>
@@ -1362,19 +1137,8 @@
         <w:br/>
         <w:t xml:space="preserve">Expected: </w:t>
       </w:r>
-      <w:proofErr w:type="spellStart"/>
-      <w:r>
-        <w:t>cartesianToPolar</w:t>
-      </w:r>
-      <w:proofErr w:type="spellEnd"/>
-      <w:r>
-        <w:t>() throws exception with message “</w:t>
-      </w:r>
-      <w:r>
-        <w:t>Inputs too small</w:t>
-      </w:r>
-      <w:r>
-        <w:t>!”</w:t>
+      <w:r>
+        <w:t>cartesianToPolar() throws exception with message “Inputs too small!”</w:t>
       </w:r>
     </w:p>
     <w:p/>
@@ -1414,7 +1178,7 @@
                     </pic:cNvPicPr>
                   </pic:nvPicPr>
                   <pic:blipFill>
-                    <a:blip r:embed="rId14">
+                    <a:blip r:embed="rId16">
                       <a:extLst>
                         <a:ext uri="{28A0092B-C50C-407E-A947-70E740481C1C}">
                           <a14:useLocalDpi xmlns:a14="http://schemas.microsoft.com/office/drawing/2010/main" val="0"/>
@@ -1485,7 +1249,7 @@
                     </pic:cNvPicPr>
                   </pic:nvPicPr>
                   <pic:blipFill>
-                    <a:blip r:embed="rId15">
+                    <a:blip r:embed="rId17">
                       <a:extLst>
                         <a:ext uri="{28A0092B-C50C-407E-A947-70E740481C1C}">
                           <a14:useLocalDpi xmlns:a14="http://schemas.microsoft.com/office/drawing/2010/main" val="0"/>
@@ -1538,14 +1302,12 @@
         </w:rPr>
         <w:t xml:space="preserve">Test name: </w:t>
       </w:r>
-      <w:proofErr w:type="spellStart"/>
       <w:r>
         <w:t>pToC</w:t>
       </w:r>
       <w:r>
         <w:t>_returns_double_array</w:t>
       </w:r>
-      <w:proofErr w:type="spellEnd"/>
       <w:r>
         <w:rPr>
           <w:b/>
@@ -1556,18 +1318,8 @@
       <w:r>
         <w:t xml:space="preserve">: </w:t>
       </w:r>
-      <w:proofErr w:type="spellStart"/>
-      <w:proofErr w:type="gramStart"/>
-      <w:r>
-        <w:t>polarToCartesian</w:t>
-      </w:r>
-      <w:proofErr w:type="spellEnd"/>
-      <w:r>
-        <w:t>(</w:t>
-      </w:r>
-      <w:proofErr w:type="gramEnd"/>
-      <w:r>
-        <w:t>3,0.5</w:t>
+      <w:r>
+        <w:t>polarToCartesian(3,0.5</w:t>
       </w:r>
       <w:r>
         <w:t>)</w:t>
@@ -1579,13 +1331,8 @@
         <w:br/>
         <w:t xml:space="preserve">Expected: </w:t>
       </w:r>
-      <w:proofErr w:type="spellStart"/>
-      <w:r>
-        <w:t>polarToCartesian</w:t>
-      </w:r>
-      <w:proofErr w:type="spellEnd"/>
-      <w:r>
-        <w:t>() returns a double array</w:t>
+      <w:r>
+        <w:t>polarToCartesian() returns a double array</w:t>
       </w:r>
     </w:p>
     <w:p>
@@ -1627,7 +1374,7 @@
                     </pic:cNvPicPr>
                   </pic:nvPicPr>
                   <pic:blipFill>
-                    <a:blip r:embed="rId16">
+                    <a:blip r:embed="rId18">
                       <a:extLst>
                         <a:ext uri="{28A0092B-C50C-407E-A947-70E740481C1C}">
                           <a14:useLocalDpi xmlns:a14="http://schemas.microsoft.com/office/drawing/2010/main" val="0"/>
@@ -1696,7 +1443,7 @@
                     </pic:cNvPicPr>
                   </pic:nvPicPr>
                   <pic:blipFill>
-                    <a:blip r:embed="rId17">
+                    <a:blip r:embed="rId19">
                       <a:extLst>
                         <a:ext uri="{28A0092B-C50C-407E-A947-70E740481C1C}">
                           <a14:useLocalDpi xmlns:a14="http://schemas.microsoft.com/office/drawing/2010/main" val="0"/>
@@ -1763,16 +1510,11 @@
         <w:t>Test name:</w:t>
       </w:r>
       <w:r>
-        <w:t xml:space="preserve"> </w:t>
-      </w:r>
-      <w:proofErr w:type="spellStart"/>
-      <w:r>
-        <w:t>pToC</w:t>
+        <w:t xml:space="preserve"> pToC</w:t>
       </w:r>
       <w:r>
         <w:t>_inputs_too_large</w:t>
       </w:r>
-      <w:proofErr w:type="spellEnd"/>
     </w:p>
     <w:p>
       <w:r>
@@ -1784,18 +1526,11 @@
       <w:r>
         <w:t xml:space="preserve">: </w:t>
       </w:r>
-      <w:proofErr w:type="spellStart"/>
-      <w:proofErr w:type="gramStart"/>
       <w:r>
         <w:t>polarToCartesian</w:t>
       </w:r>
-      <w:proofErr w:type="spellEnd"/>
-      <w:r>
-        <w:t>(</w:t>
-      </w:r>
-      <w:proofErr w:type="gramEnd"/>
-      <w:r>
-        <w:t>10000,</w:t>
+      <w:r>
+        <w:t>(10000,</w:t>
       </w:r>
       <w:r>
         <w:t>-10000</w:t>
@@ -1810,13 +1545,8 @@
         <w:br/>
         <w:t xml:space="preserve">Expected: </w:t>
       </w:r>
-      <w:proofErr w:type="spellStart"/>
-      <w:r>
-        <w:t>polarToCartesian</w:t>
-      </w:r>
-      <w:proofErr w:type="spellEnd"/>
-      <w:r>
-        <w:t xml:space="preserve"> </w:t>
+      <w:r>
+        <w:t xml:space="preserve">polarToCartesian </w:t>
       </w:r>
       <w:r>
         <w:t>() throws exception with message “Inputs too large!”</w:t>
@@ -1859,7 +1589,7 @@
                     </pic:cNvPicPr>
                   </pic:nvPicPr>
                   <pic:blipFill>
-                    <a:blip r:embed="rId18">
+                    <a:blip r:embed="rId20">
                       <a:extLst>
                         <a:ext uri="{28A0092B-C50C-407E-A947-70E740481C1C}">
                           <a14:useLocalDpi xmlns:a14="http://schemas.microsoft.com/office/drawing/2010/main" val="0"/>
@@ -1934,7 +1664,7 @@
                     </pic:cNvPicPr>
                   </pic:nvPicPr>
                   <pic:blipFill>
-                    <a:blip r:embed="rId19">
+                    <a:blip r:embed="rId21">
                       <a:extLst>
                         <a:ext uri="{28A0092B-C50C-407E-A947-70E740481C1C}">
                           <a14:useLocalDpi xmlns:a14="http://schemas.microsoft.com/office/drawing/2010/main" val="0"/>
@@ -2006,16 +1736,8 @@
         <w:t>Test name:</w:t>
       </w:r>
       <w:r>
-        <w:t xml:space="preserve"> </w:t>
-      </w:r>
-      <w:proofErr w:type="spellStart"/>
-      <w:r>
-        <w:t>pToC</w:t>
-      </w:r>
-      <w:r>
-        <w:t>_inputs_are_nonzero</w:t>
-      </w:r>
-      <w:proofErr w:type="spellEnd"/>
+        <w:t xml:space="preserve"> pToC_inputs_are_nonzero</w:t>
+      </w:r>
     </w:p>
     <w:p>
       <w:r>
@@ -2027,34 +1749,22 @@
       <w:r>
         <w:t xml:space="preserve">: </w:t>
       </w:r>
-      <w:proofErr w:type="spellStart"/>
-      <w:proofErr w:type="gramStart"/>
+      <w:r>
+        <w:t>polarToCartesian(5,arctan(4/3)</w:t>
+      </w:r>
+      <w:r>
+        <w:t>)</w:t>
+      </w:r>
+      <w:r>
+        <w:rPr>
+          <w:b/>
+        </w:rPr>
+        <w:br/>
+        <w:t xml:space="preserve">Expected: </w:t>
+      </w:r>
       <w:r>
         <w:t>polarToCartesian</w:t>
       </w:r>
-      <w:proofErr w:type="spellEnd"/>
-      <w:r>
-        <w:t>(</w:t>
-      </w:r>
-      <w:proofErr w:type="gramEnd"/>
-      <w:r>
-        <w:t>5,arctan(4/3)</w:t>
-      </w:r>
-      <w:r>
-        <w:t>)</w:t>
-      </w:r>
-      <w:r>
-        <w:rPr>
-          <w:b/>
-        </w:rPr>
-        <w:br/>
-        <w:t xml:space="preserve">Expected: </w:t>
-      </w:r>
-      <w:proofErr w:type="spellStart"/>
-      <w:r>
-        <w:t>polarToCartesian</w:t>
-      </w:r>
-      <w:proofErr w:type="spellEnd"/>
       <w:r>
         <w:t xml:space="preserve">() </w:t>
       </w:r>
@@ -2101,7 +1811,7 @@
                     </pic:cNvPicPr>
                   </pic:nvPicPr>
                   <pic:blipFill>
-                    <a:blip r:embed="rId20">
+                    <a:blip r:embed="rId22">
                       <a:extLst>
                         <a:ext uri="{28A0092B-C50C-407E-A947-70E740481C1C}">
                           <a14:useLocalDpi xmlns:a14="http://schemas.microsoft.com/office/drawing/2010/main" val="0"/>
@@ -2166,7 +1876,7 @@
                     </pic:cNvPicPr>
                   </pic:nvPicPr>
                   <pic:blipFill>
-                    <a:blip r:embed="rId21">
+                    <a:blip r:embed="rId23">
                       <a:extLst>
                         <a:ext uri="{28A0092B-C50C-407E-A947-70E740481C1C}">
                           <a14:useLocalDpi xmlns:a14="http://schemas.microsoft.com/office/drawing/2010/main" val="0"/>
@@ -2226,10 +1936,7 @@
         <w:t>Test name:</w:t>
       </w:r>
       <w:r>
-        <w:t xml:space="preserve"> </w:t>
-      </w:r>
-      <w:r>
-        <w:t>add2vectors_returns_double_array</w:t>
+        <w:t xml:space="preserve"> add2vectors_returns_double_array</w:t>
       </w:r>
     </w:p>
     <w:p>
@@ -2240,15 +1947,7 @@
         <w:t>Call setup</w:t>
       </w:r>
       <w:r>
-        <w:t xml:space="preserve">: </w:t>
-      </w:r>
-      <w:proofErr w:type="gramStart"/>
-      <w:r>
-        <w:t>add2vectors(</w:t>
-      </w:r>
-      <w:proofErr w:type="gramEnd"/>
-      <w:r>
-        <w:t>3,4,5,6)</w:t>
+        <w:t>: add2vectors(3,4,5,6)</w:t>
       </w:r>
       <w:r>
         <w:rPr>
@@ -2300,7 +1999,7 @@
                     </pic:cNvPicPr>
                   </pic:nvPicPr>
                   <pic:blipFill>
-                    <a:blip r:embed="rId22">
+                    <a:blip r:embed="rId24">
                       <a:extLst>
                         <a:ext uri="{28A0092B-C50C-407E-A947-70E740481C1C}">
                           <a14:useLocalDpi xmlns:a14="http://schemas.microsoft.com/office/drawing/2010/main" val="0"/>
@@ -2380,15 +2079,7 @@
         <w:t>Call setup:</w:t>
       </w:r>
       <w:r>
-        <w:t xml:space="preserve"> </w:t>
-      </w:r>
-      <w:proofErr w:type="gramStart"/>
-      <w:r>
-        <w:t>add2vectors(</w:t>
-      </w:r>
-      <w:proofErr w:type="gramEnd"/>
-      <w:r>
-        <w:t>3,4,5,6)</w:t>
+        <w:t xml:space="preserve"> add2vectors(3,4,5,6)</w:t>
       </w:r>
     </w:p>
     <w:p>
@@ -2399,15 +2090,7 @@
         <w:t>Expected:</w:t>
       </w:r>
       <w:r>
-        <w:t xml:space="preserve"> </w:t>
-      </w:r>
-      <w:proofErr w:type="gramStart"/>
-      <w:r>
-        <w:t>add2vectors(</w:t>
-      </w:r>
-      <w:proofErr w:type="gramEnd"/>
-      <w:r>
-        <w:t>) returns [8,10]</w:t>
+        <w:t xml:space="preserve"> add2vectors() returns [8,10]</w:t>
       </w:r>
       <w:r>
         <w:br/>
@@ -2445,7 +2128,7 @@
                     </pic:cNvPicPr>
                   </pic:nvPicPr>
                   <pic:blipFill>
-                    <a:blip r:embed="rId23">
+                    <a:blip r:embed="rId25">
                       <a:extLst>
                         <a:ext uri="{28A0092B-C50C-407E-A947-70E740481C1C}">
                           <a14:useLocalDpi xmlns:a14="http://schemas.microsoft.com/office/drawing/2010/main" val="0"/>
@@ -2514,7 +2197,7 @@
                     </pic:cNvPicPr>
                   </pic:nvPicPr>
                   <pic:blipFill>
-                    <a:blip r:embed="rId24">
+                    <a:blip r:embed="rId26">
                       <a:extLst>
                         <a:ext uri="{28A0092B-C50C-407E-A947-70E740481C1C}">
                           <a14:useLocalDpi xmlns:a14="http://schemas.microsoft.com/office/drawing/2010/main" val="0"/>
@@ -2580,10 +2263,7 @@
         <w:t>Test name:</w:t>
       </w:r>
       <w:r>
-        <w:t xml:space="preserve"> add2vectors</w:t>
-      </w:r>
-      <w:r>
-        <w:t>_inputs_too_large</w:t>
+        <w:t xml:space="preserve"> add2vectors_inputs_too_large</w:t>
       </w:r>
     </w:p>
     <w:p>
@@ -2594,21 +2274,7 @@
         <w:t>Call setup</w:t>
       </w:r>
       <w:r>
-        <w:t xml:space="preserve">: </w:t>
-      </w:r>
-      <w:proofErr w:type="gramStart"/>
-      <w:r>
-        <w:t>add2vectors</w:t>
-      </w:r>
-      <w:r>
-        <w:t>(</w:t>
-      </w:r>
-      <w:proofErr w:type="gramEnd"/>
-      <w:r>
-        <w:t>10000,-10000</w:t>
-      </w:r>
-      <w:r>
-        <w:t>,10000,-10000</w:t>
+        <w:t>: add2vectors(10000,-10000,10000,-10000</w:t>
       </w:r>
       <w:r>
         <w:t>)</w:t>
@@ -2664,7 +2330,7 @@
                     </pic:cNvPicPr>
                   </pic:nvPicPr>
                   <pic:blipFill>
-                    <a:blip r:embed="rId25">
+                    <a:blip r:embed="rId27">
                       <a:extLst>
                         <a:ext uri="{28A0092B-C50C-407E-A947-70E740481C1C}">
                           <a14:useLocalDpi xmlns:a14="http://schemas.microsoft.com/office/drawing/2010/main" val="0"/>
@@ -2735,7 +2401,7 @@
                     </pic:cNvPicPr>
                   </pic:nvPicPr>
                   <pic:blipFill>
-                    <a:blip r:embed="rId26">
+                    <a:blip r:embed="rId28">
                       <a:extLst>
                         <a:ext uri="{28A0092B-C50C-407E-A947-70E740481C1C}">
                           <a14:useLocalDpi xmlns:a14="http://schemas.microsoft.com/office/drawing/2010/main" val="0"/>
@@ -2794,13 +2460,7 @@
         <w:t>Test name:</w:t>
       </w:r>
       <w:r>
-        <w:t xml:space="preserve"> </w:t>
-      </w:r>
-      <w:r>
-        <w:t>add3</w:t>
-      </w:r>
-      <w:r>
-        <w:t>vectors_returns_double_array</w:t>
+        <w:t xml:space="preserve"> add3vectors_returns_double_array</w:t>
       </w:r>
     </w:p>
     <w:p>
@@ -2811,24 +2471,7 @@
         <w:t>Call setup</w:t>
       </w:r>
       <w:r>
-        <w:t xml:space="preserve">: </w:t>
-      </w:r>
-      <w:proofErr w:type="gramStart"/>
-      <w:r>
-        <w:t>add3</w:t>
-      </w:r>
-      <w:r>
-        <w:t>vectors(</w:t>
-      </w:r>
-      <w:proofErr w:type="gramEnd"/>
-      <w:r>
-        <w:t>3,4,5,6</w:t>
-      </w:r>
-      <w:r>
-        <w:t>,7,8</w:t>
-      </w:r>
-      <w:r>
-        <w:t>)</w:t>
+        <w:t>: add3vectors(3,4,5,6,7,8)</w:t>
       </w:r>
       <w:r>
         <w:rPr>
@@ -2838,10 +2481,7 @@
         <w:t xml:space="preserve">Expected: </w:t>
       </w:r>
       <w:r>
-        <w:t>add3</w:t>
-      </w:r>
-      <w:r>
-        <w:t>vectors() returns a double array</w:t>
+        <w:t>add3vectors() returns a double array</w:t>
       </w:r>
       <w:r>
         <w:br/>
@@ -2883,7 +2523,7 @@
                     </pic:cNvPicPr>
                   </pic:nvPicPr>
                   <pic:blipFill>
-                    <a:blip r:embed="rId27">
+                    <a:blip r:embed="rId29">
                       <a:extLst>
                         <a:ext uri="{28A0092B-C50C-407E-A947-70E740481C1C}">
                           <a14:useLocalDpi xmlns:a14="http://schemas.microsoft.com/office/drawing/2010/main" val="0"/>
@@ -2958,7 +2598,7 @@
                     </pic:cNvPicPr>
                   </pic:nvPicPr>
                   <pic:blipFill>
-                    <a:blip r:embed="rId28">
+                    <a:blip r:embed="rId30">
                       <a:extLst>
                         <a:ext uri="{28A0092B-C50C-407E-A947-70E740481C1C}">
                           <a14:useLocalDpi xmlns:a14="http://schemas.microsoft.com/office/drawing/2010/main" val="0"/>
@@ -2990,17 +2630,8 @@
         </w:drawing>
       </w:r>
     </w:p>
-    <w:p/>
-    <w:p>
-      <w:pPr>
-        <w:rPr>
-          <w:b/>
-        </w:rPr>
-      </w:pPr>
-      <w:r>
-        <w:rPr>
-          <w:b/>
-        </w:rPr>
+    <w:p>
+      <w:r>
         <w:br w:type="page"/>
       </w:r>
     </w:p>
@@ -3014,13 +2645,424 @@
         <w:rPr>
           <w:b/>
         </w:rPr>
+        <w:t>Test 14</w:t>
+      </w:r>
+    </w:p>
+    <w:p>
+      <w:r>
+        <w:rPr>
+          <w:b/>
+        </w:rPr>
+        <w:t>Test name:</w:t>
+      </w:r>
+      <w:r>
+        <w:t xml:space="preserve"> add3vectors_regular_input</w:t>
+      </w:r>
+    </w:p>
+    <w:p>
+      <w:r>
+        <w:rPr>
+          <w:b/>
+        </w:rPr>
+        <w:t>Call setup:</w:t>
+      </w:r>
+      <w:r>
+        <w:t xml:space="preserve"> add3vectors(3,4,5,6,7,8)</w:t>
+      </w:r>
+    </w:p>
+    <w:p>
+      <w:r>
+        <w:rPr>
+          <w:b/>
+        </w:rPr>
+        <w:t>Expected:</w:t>
+      </w:r>
+      <w:r>
+        <w:t xml:space="preserve"> add2vectors() returns [15,18]</w:t>
+      </w:r>
+    </w:p>
+    <w:p>
+      <w:pPr>
+        <w:rPr>
+          <w:b/>
+        </w:rPr>
+      </w:pPr>
+      <w:r>
+        <w:br/>
+      </w:r>
+      <w:r>
+        <w:rPr>
+          <w:b/>
+        </w:rPr>
+        <w:t>Fail:</w:t>
+      </w:r>
+    </w:p>
+    <w:p>
+      <w:r>
+        <w:rPr>
+          <w:noProof/>
+        </w:rPr>
+        <w:drawing>
+          <wp:inline distT="0" distB="0" distL="0" distR="0" wp14:anchorId="5283FB9B" wp14:editId="4374048E">
+            <wp:extent cx="5257800" cy="3380558"/>
+            <wp:effectExtent l="0" t="0" r="0" b="0"/>
+            <wp:docPr id="2" name="Picture 1"/>
+            <wp:cNvGraphicFramePr>
+              <a:graphicFrameLocks xmlns:a="http://schemas.openxmlformats.org/drawingml/2006/main" noChangeAspect="1"/>
+            </wp:cNvGraphicFramePr>
+            <a:graphic xmlns:a="http://schemas.openxmlformats.org/drawingml/2006/main">
+              <a:graphicData uri="http://schemas.openxmlformats.org/drawingml/2006/picture">
+                <pic:pic xmlns:pic="http://schemas.openxmlformats.org/drawingml/2006/picture">
+                  <pic:nvPicPr>
+                    <pic:cNvPr id="0" name="Picture 1"/>
+                    <pic:cNvPicPr>
+                      <a:picLocks noChangeAspect="1" noChangeArrowheads="1"/>
+                    </pic:cNvPicPr>
+                  </pic:nvPicPr>
+                  <pic:blipFill>
+                    <a:blip r:embed="rId31">
+                      <a:extLst>
+                        <a:ext uri="{28A0092B-C50C-407E-A947-70E740481C1C}">
+                          <a14:useLocalDpi xmlns:a14="http://schemas.microsoft.com/office/drawing/2010/main" val="0"/>
+                        </a:ext>
+                      </a:extLst>
+                    </a:blip>
+                    <a:srcRect/>
+                    <a:stretch>
+                      <a:fillRect/>
+                    </a:stretch>
+                  </pic:blipFill>
+                  <pic:spPr bwMode="auto">
+                    <a:xfrm>
+                      <a:off x="0" y="0"/>
+                      <a:ext cx="5257970" cy="3380667"/>
+                    </a:xfrm>
+                    <a:prstGeom prst="rect">
+                      <a:avLst/>
+                    </a:prstGeom>
+                    <a:noFill/>
+                    <a:ln>
+                      <a:noFill/>
+                    </a:ln>
+                  </pic:spPr>
+                </pic:pic>
+              </a:graphicData>
+            </a:graphic>
+          </wp:inline>
+        </w:drawing>
+      </w:r>
+      <w:r>
+        <w:br/>
+      </w:r>
+    </w:p>
+    <w:p>
+      <w:pPr>
+        <w:rPr>
+          <w:b/>
+        </w:rPr>
+      </w:pPr>
+      <w:r>
+        <w:rPr>
+          <w:b/>
+        </w:rPr>
+        <w:t>Succeed:</w:t>
+      </w:r>
+    </w:p>
+    <w:p>
+      <w:r>
+        <w:rPr>
+          <w:noProof/>
+        </w:rPr>
+        <w:drawing>
+          <wp:inline distT="0" distB="0" distL="0" distR="0" wp14:anchorId="22C696AD" wp14:editId="74121741">
+            <wp:extent cx="5486400" cy="3336504"/>
+            <wp:effectExtent l="0" t="0" r="0" b="0"/>
+            <wp:docPr id="6" name="Picture 4"/>
+            <wp:cNvGraphicFramePr>
+              <a:graphicFrameLocks xmlns:a="http://schemas.openxmlformats.org/drawingml/2006/main" noChangeAspect="1"/>
+            </wp:cNvGraphicFramePr>
+            <a:graphic xmlns:a="http://schemas.openxmlformats.org/drawingml/2006/main">
+              <a:graphicData uri="http://schemas.openxmlformats.org/drawingml/2006/picture">
+                <pic:pic xmlns:pic="http://schemas.openxmlformats.org/drawingml/2006/picture">
+                  <pic:nvPicPr>
+                    <pic:cNvPr id="0" name="Picture 4"/>
+                    <pic:cNvPicPr>
+                      <a:picLocks noChangeAspect="1" noChangeArrowheads="1"/>
+                    </pic:cNvPicPr>
+                  </pic:nvPicPr>
+                  <pic:blipFill>
+                    <a:blip r:embed="rId32">
+                      <a:extLst>
+                        <a:ext uri="{28A0092B-C50C-407E-A947-70E740481C1C}">
+                          <a14:useLocalDpi xmlns:a14="http://schemas.microsoft.com/office/drawing/2010/main" val="0"/>
+                        </a:ext>
+                      </a:extLst>
+                    </a:blip>
+                    <a:srcRect/>
+                    <a:stretch>
+                      <a:fillRect/>
+                    </a:stretch>
+                  </pic:blipFill>
+                  <pic:spPr bwMode="auto">
+                    <a:xfrm>
+                      <a:off x="0" y="0"/>
+                      <a:ext cx="5486400" cy="3336504"/>
+                    </a:xfrm>
+                    <a:prstGeom prst="rect">
+                      <a:avLst/>
+                    </a:prstGeom>
+                    <a:noFill/>
+                    <a:ln>
+                      <a:noFill/>
+                    </a:ln>
+                  </pic:spPr>
+                </pic:pic>
+              </a:graphicData>
+            </a:graphic>
+          </wp:inline>
+        </w:drawing>
+      </w:r>
+    </w:p>
+    <w:p>
+      <w:pPr>
+        <w:jc w:val="both"/>
+        <w:rPr>
+          <w:b/>
+        </w:rPr>
+      </w:pPr>
+      <w:r>
+        <w:rPr>
+          <w:b/>
+        </w:rPr>
+        <w:t>Test 15</w:t>
+      </w:r>
+    </w:p>
+    <w:p>
+      <w:r>
+        <w:rPr>
+          <w:b/>
+        </w:rPr>
+        <w:t>Test name:</w:t>
+      </w:r>
+      <w:r>
+        <w:t xml:space="preserve"> add3vectors_inputs_too_large</w:t>
+      </w:r>
+    </w:p>
+    <w:p>
+      <w:r>
+        <w:rPr>
+          <w:b/>
+        </w:rPr>
+        <w:t>Call setup</w:t>
+      </w:r>
+      <w:r>
+        <w:t>: add3vectors(10000,-10000,10000,-10000,10000,-10000</w:t>
+      </w:r>
+      <w:r>
+        <w:t>)</w:t>
+      </w:r>
+      <w:r>
+        <w:rPr>
+          <w:b/>
+        </w:rPr>
+        <w:br/>
+        <w:t xml:space="preserve">Expected: </w:t>
+      </w:r>
+      <w:r>
+        <w:t>add3vectors() throws exception with message “Inputs too large!”</w:t>
+      </w:r>
+    </w:p>
+    <w:p>
+      <w:pPr>
+        <w:jc w:val="both"/>
+        <w:rPr>
+          <w:b/>
+        </w:rPr>
+      </w:pPr>
+    </w:p>
+    <w:p>
+      <w:pPr>
+        <w:jc w:val="both"/>
+        <w:rPr>
+          <w:b/>
+        </w:rPr>
+      </w:pPr>
+      <w:r>
+        <w:rPr>
+          <w:b/>
+        </w:rPr>
+        <w:t>Fail:</w:t>
+      </w:r>
+    </w:p>
+    <w:p>
+      <w:pPr>
+        <w:jc w:val="both"/>
+        <w:rPr>
+          <w:b/>
+        </w:rPr>
+      </w:pPr>
+      <w:r>
+        <w:rPr>
+          <w:b/>
+          <w:noProof/>
+        </w:rPr>
+        <w:drawing>
+          <wp:inline distT="0" distB="0" distL="0" distR="0" wp14:anchorId="010B99B7" wp14:editId="52BCD086">
+            <wp:extent cx="5257800" cy="3314320"/>
+            <wp:effectExtent l="0" t="0" r="0" b="0"/>
+            <wp:docPr id="33" name="Picture 5"/>
+            <wp:cNvGraphicFramePr>
+              <a:graphicFrameLocks xmlns:a="http://schemas.openxmlformats.org/drawingml/2006/main" noChangeAspect="1"/>
+            </wp:cNvGraphicFramePr>
+            <a:graphic xmlns:a="http://schemas.openxmlformats.org/drawingml/2006/main">
+              <a:graphicData uri="http://schemas.openxmlformats.org/drawingml/2006/picture">
+                <pic:pic xmlns:pic="http://schemas.openxmlformats.org/drawingml/2006/picture">
+                  <pic:nvPicPr>
+                    <pic:cNvPr id="0" name="Picture 5"/>
+                    <pic:cNvPicPr>
+                      <a:picLocks noChangeAspect="1" noChangeArrowheads="1"/>
+                    </pic:cNvPicPr>
+                  </pic:nvPicPr>
+                  <pic:blipFill>
+                    <a:blip r:embed="rId33">
+                      <a:extLst>
+                        <a:ext uri="{28A0092B-C50C-407E-A947-70E740481C1C}">
+                          <a14:useLocalDpi xmlns:a14="http://schemas.microsoft.com/office/drawing/2010/main" val="0"/>
+                        </a:ext>
+                      </a:extLst>
+                    </a:blip>
+                    <a:srcRect/>
+                    <a:stretch>
+                      <a:fillRect/>
+                    </a:stretch>
+                  </pic:blipFill>
+                  <pic:spPr bwMode="auto">
+                    <a:xfrm>
+                      <a:off x="0" y="0"/>
+                      <a:ext cx="5258121" cy="3314522"/>
+                    </a:xfrm>
+                    <a:prstGeom prst="rect">
+                      <a:avLst/>
+                    </a:prstGeom>
+                    <a:noFill/>
+                    <a:ln>
+                      <a:noFill/>
+                    </a:ln>
+                  </pic:spPr>
+                </pic:pic>
+              </a:graphicData>
+            </a:graphic>
+          </wp:inline>
+        </w:drawing>
+      </w:r>
+    </w:p>
+    <w:p>
+      <w:pPr>
+        <w:jc w:val="both"/>
+        <w:rPr>
+          <w:b/>
+        </w:rPr>
+      </w:pPr>
+    </w:p>
+    <w:p>
+      <w:pPr>
+        <w:jc w:val="both"/>
+        <w:rPr>
+          <w:b/>
+        </w:rPr>
+      </w:pPr>
+      <w:r>
+        <w:rPr>
+          <w:b/>
+        </w:rPr>
+        <w:t>Succeed:</w:t>
+      </w:r>
+    </w:p>
+    <w:p>
+      <w:pPr>
+        <w:jc w:val="both"/>
+        <w:rPr>
+          <w:b/>
+        </w:rPr>
+      </w:pPr>
+      <w:r>
+        <w:rPr>
+          <w:b/>
+          <w:noProof/>
+        </w:rPr>
+        <w:drawing>
+          <wp:inline distT="0" distB="0" distL="0" distR="0" wp14:anchorId="541509D3" wp14:editId="7B485F7F">
+            <wp:extent cx="5257800" cy="3468501"/>
+            <wp:effectExtent l="0" t="0" r="0" b="11430"/>
+            <wp:docPr id="34" name="Picture 6"/>
+            <wp:cNvGraphicFramePr>
+              <a:graphicFrameLocks xmlns:a="http://schemas.openxmlformats.org/drawingml/2006/main" noChangeAspect="1"/>
+            </wp:cNvGraphicFramePr>
+            <a:graphic xmlns:a="http://schemas.openxmlformats.org/drawingml/2006/main">
+              <a:graphicData uri="http://schemas.openxmlformats.org/drawingml/2006/picture">
+                <pic:pic xmlns:pic="http://schemas.openxmlformats.org/drawingml/2006/picture">
+                  <pic:nvPicPr>
+                    <pic:cNvPr id="0" name="Picture 6"/>
+                    <pic:cNvPicPr>
+                      <a:picLocks noChangeAspect="1" noChangeArrowheads="1"/>
+                    </pic:cNvPicPr>
+                  </pic:nvPicPr>
+                  <pic:blipFill>
+                    <a:blip r:embed="rId34">
+                      <a:extLst>
+                        <a:ext uri="{28A0092B-C50C-407E-A947-70E740481C1C}">
+                          <a14:useLocalDpi xmlns:a14="http://schemas.microsoft.com/office/drawing/2010/main" val="0"/>
+                        </a:ext>
+                      </a:extLst>
+                    </a:blip>
+                    <a:srcRect/>
+                    <a:stretch>
+                      <a:fillRect/>
+                    </a:stretch>
+                  </pic:blipFill>
+                  <pic:spPr bwMode="auto">
+                    <a:xfrm>
+                      <a:off x="0" y="0"/>
+                      <a:ext cx="5258441" cy="3468924"/>
+                    </a:xfrm>
+                    <a:prstGeom prst="rect">
+                      <a:avLst/>
+                    </a:prstGeom>
+                    <a:noFill/>
+                    <a:ln>
+                      <a:noFill/>
+                    </a:ln>
+                  </pic:spPr>
+                </pic:pic>
+              </a:graphicData>
+            </a:graphic>
+          </wp:inline>
+        </w:drawing>
+      </w:r>
+      <w:r>
+        <w:rPr>
+          <w:b/>
+        </w:rPr>
+        <w:br w:type="page"/>
+      </w:r>
+    </w:p>
+    <w:p>
+      <w:pPr>
+        <w:rPr>
+          <w:b/>
+        </w:rPr>
+      </w:pPr>
+      <w:r>
+        <w:rPr>
+          <w:b/>
+        </w:rPr>
         <w:t>Te</w:t>
       </w:r>
       <w:r>
         <w:rPr>
           <w:b/>
         </w:rPr>
-        <w:t>st 14</w:t>
+        <w:t>st 16</w:t>
       </w:r>
     </w:p>
     <w:p>
@@ -3031,13 +3073,8 @@
         <w:t>Test name:</w:t>
       </w:r>
       <w:r>
-        <w:t xml:space="preserve"> </w:t>
-      </w:r>
-      <w:proofErr w:type="spellStart"/>
-      <w:r>
-        <w:t>scalarProduct_regular_input</w:t>
-      </w:r>
-      <w:proofErr w:type="spellEnd"/>
+        <w:t xml:space="preserve"> scalarProduct_regular_input</w:t>
+      </w:r>
     </w:p>
     <w:p>
       <w:r>
@@ -3047,20 +3084,7 @@
         <w:t>Call setup</w:t>
       </w:r>
       <w:r>
-        <w:t xml:space="preserve">: </w:t>
-      </w:r>
-      <w:proofErr w:type="spellStart"/>
-      <w:proofErr w:type="gramStart"/>
-      <w:r>
-        <w:t>scalarProduct</w:t>
-      </w:r>
-      <w:proofErr w:type="spellEnd"/>
-      <w:r>
-        <w:t>(</w:t>
-      </w:r>
-      <w:proofErr w:type="gramEnd"/>
-      <w:r>
-        <w:t>3,4,5,6)</w:t>
+        <w:t>: scalarProduct(3,4,5,6)</w:t>
       </w:r>
       <w:r>
         <w:rPr>
@@ -3069,16 +3093,8 @@
         <w:br/>
         <w:t xml:space="preserve">Expected: </w:t>
       </w:r>
-      <w:proofErr w:type="spellStart"/>
-      <w:r>
-        <w:t>scalarProduct</w:t>
-      </w:r>
-      <w:proofErr w:type="spellEnd"/>
-      <w:r>
-        <w:t xml:space="preserve">() returns a </w:t>
-      </w:r>
-      <w:r>
-        <w:t>39</w:t>
+      <w:r>
+        <w:t>scalarProduct() returns a 39</w:t>
       </w:r>
       <w:r>
         <w:br/>
@@ -3120,7 +3136,7 @@
                     </pic:cNvPicPr>
                   </pic:nvPicPr>
                   <pic:blipFill>
-                    <a:blip r:embed="rId29">
+                    <a:blip r:embed="rId35">
                       <a:extLst>
                         <a:ext uri="{28A0092B-C50C-407E-A947-70E740481C1C}">
                           <a14:useLocalDpi xmlns:a14="http://schemas.microsoft.com/office/drawing/2010/main" val="0"/>
@@ -3189,7 +3205,7 @@
                     </pic:cNvPicPr>
                   </pic:nvPicPr>
                   <pic:blipFill>
-                    <a:blip r:embed="rId30">
+                    <a:blip r:embed="rId36">
                       <a:extLst>
                         <a:ext uri="{28A0092B-C50C-407E-A947-70E740481C1C}">
                           <a14:useLocalDpi xmlns:a14="http://schemas.microsoft.com/office/drawing/2010/main" val="0"/>
@@ -3221,6 +3237,63 @@
         </w:drawing>
       </w:r>
     </w:p>
+    <w:p>
+      <w:r>
+        <w:br w:type="page"/>
+      </w:r>
+    </w:p>
+    <w:p>
+      <w:pPr>
+        <w:jc w:val="both"/>
+        <w:rPr>
+          <w:b/>
+        </w:rPr>
+      </w:pPr>
+      <w:r>
+        <w:rPr>
+          <w:b/>
+        </w:rPr>
+        <w:t>Test 17</w:t>
+      </w:r>
+    </w:p>
+    <w:p>
+      <w:r>
+        <w:rPr>
+          <w:b/>
+        </w:rPr>
+        <w:t>Test name:</w:t>
+      </w:r>
+      <w:r>
+        <w:t xml:space="preserve"> scalarProduct_inputs_too_large</w:t>
+      </w:r>
+    </w:p>
+    <w:p>
+      <w:r>
+        <w:rPr>
+          <w:b/>
+        </w:rPr>
+        <w:t>Call setup</w:t>
+      </w:r>
+      <w:r>
+        <w:t>: scalarPr</w:t>
+      </w:r>
+      <w:r>
+        <w:t>oduct(10000,-10000,10000,-10000</w:t>
+      </w:r>
+      <w:r>
+        <w:t>)</w:t>
+      </w:r>
+      <w:r>
+        <w:rPr>
+          <w:b/>
+        </w:rPr>
+        <w:br/>
+        <w:t xml:space="preserve">Expected: </w:t>
+      </w:r>
+      <w:r>
+        <w:t>scalarProduct() throws exception with message “Inputs too large!”</w:t>
+      </w:r>
+    </w:p>
     <w:p/>
     <w:p>
       <w:pPr>
@@ -3232,7 +3305,148 @@
         <w:rPr>
           <w:b/>
         </w:rPr>
-        <w:t>Test 15</w:t>
+        <w:t>Fail:</w:t>
+      </w:r>
+    </w:p>
+    <w:p>
+      <w:r>
+        <w:rPr>
+          <w:noProof/>
+        </w:rPr>
+        <w:drawing>
+          <wp:inline distT="0" distB="0" distL="0" distR="0" wp14:anchorId="3ED36A5E" wp14:editId="78CABD65">
+            <wp:extent cx="5486400" cy="3377446"/>
+            <wp:effectExtent l="0" t="0" r="0" b="1270"/>
+            <wp:docPr id="35" name="Picture 7"/>
+            <wp:cNvGraphicFramePr>
+              <a:graphicFrameLocks xmlns:a="http://schemas.openxmlformats.org/drawingml/2006/main" noChangeAspect="1"/>
+            </wp:cNvGraphicFramePr>
+            <a:graphic xmlns:a="http://schemas.openxmlformats.org/drawingml/2006/main">
+              <a:graphicData uri="http://schemas.openxmlformats.org/drawingml/2006/picture">
+                <pic:pic xmlns:pic="http://schemas.openxmlformats.org/drawingml/2006/picture">
+                  <pic:nvPicPr>
+                    <pic:cNvPr id="0" name="Picture 7"/>
+                    <pic:cNvPicPr>
+                      <a:picLocks noChangeAspect="1" noChangeArrowheads="1"/>
+                    </pic:cNvPicPr>
+                  </pic:nvPicPr>
+                  <pic:blipFill>
+                    <a:blip r:embed="rId37">
+                      <a:extLst>
+                        <a:ext uri="{28A0092B-C50C-407E-A947-70E740481C1C}">
+                          <a14:useLocalDpi xmlns:a14="http://schemas.microsoft.com/office/drawing/2010/main" val="0"/>
+                        </a:ext>
+                      </a:extLst>
+                    </a:blip>
+                    <a:srcRect/>
+                    <a:stretch>
+                      <a:fillRect/>
+                    </a:stretch>
+                  </pic:blipFill>
+                  <pic:spPr bwMode="auto">
+                    <a:xfrm>
+                      <a:off x="0" y="0"/>
+                      <a:ext cx="5486400" cy="3377446"/>
+                    </a:xfrm>
+                    <a:prstGeom prst="rect">
+                      <a:avLst/>
+                    </a:prstGeom>
+                    <a:noFill/>
+                    <a:ln>
+                      <a:noFill/>
+                    </a:ln>
+                  </pic:spPr>
+                </pic:pic>
+              </a:graphicData>
+            </a:graphic>
+          </wp:inline>
+        </w:drawing>
+      </w:r>
+    </w:p>
+    <w:p/>
+    <w:p>
+      <w:pPr>
+        <w:rPr>
+          <w:b/>
+        </w:rPr>
+      </w:pPr>
+      <w:r>
+        <w:rPr>
+          <w:b/>
+        </w:rPr>
+        <w:t>Succeed:</w:t>
+      </w:r>
+    </w:p>
+    <w:p>
+      <w:r>
+        <w:rPr>
+          <w:noProof/>
+        </w:rPr>
+        <w:drawing>
+          <wp:inline distT="0" distB="0" distL="0" distR="0" wp14:anchorId="2BD57F44" wp14:editId="0DEBC5E9">
+            <wp:extent cx="5143500" cy="3263889"/>
+            <wp:effectExtent l="0" t="0" r="0" b="0"/>
+            <wp:docPr id="36" name="Picture 8"/>
+            <wp:cNvGraphicFramePr>
+              <a:graphicFrameLocks xmlns:a="http://schemas.openxmlformats.org/drawingml/2006/main" noChangeAspect="1"/>
+            </wp:cNvGraphicFramePr>
+            <a:graphic xmlns:a="http://schemas.openxmlformats.org/drawingml/2006/main">
+              <a:graphicData uri="http://schemas.openxmlformats.org/drawingml/2006/picture">
+                <pic:pic xmlns:pic="http://schemas.openxmlformats.org/drawingml/2006/picture">
+                  <pic:nvPicPr>
+                    <pic:cNvPr id="0" name="Picture 8"/>
+                    <pic:cNvPicPr>
+                      <a:picLocks noChangeAspect="1" noChangeArrowheads="1"/>
+                    </pic:cNvPicPr>
+                  </pic:nvPicPr>
+                  <pic:blipFill>
+                    <a:blip r:embed="rId38">
+                      <a:extLst>
+                        <a:ext uri="{28A0092B-C50C-407E-A947-70E740481C1C}">
+                          <a14:useLocalDpi xmlns:a14="http://schemas.microsoft.com/office/drawing/2010/main" val="0"/>
+                        </a:ext>
+                      </a:extLst>
+                    </a:blip>
+                    <a:srcRect/>
+                    <a:stretch>
+                      <a:fillRect/>
+                    </a:stretch>
+                  </pic:blipFill>
+                  <pic:spPr bwMode="auto">
+                    <a:xfrm>
+                      <a:off x="0" y="0"/>
+                      <a:ext cx="5144107" cy="3264274"/>
+                    </a:xfrm>
+                    <a:prstGeom prst="rect">
+                      <a:avLst/>
+                    </a:prstGeom>
+                    <a:noFill/>
+                    <a:ln>
+                      <a:noFill/>
+                    </a:ln>
+                  </pic:spPr>
+                </pic:pic>
+              </a:graphicData>
+            </a:graphic>
+          </wp:inline>
+        </w:drawing>
+      </w:r>
+      <w:r>
+        <w:br w:type="page"/>
+      </w:r>
+    </w:p>
+    <w:p/>
+    <w:p>
+      <w:pPr>
+        <w:rPr>
+          <w:b/>
+        </w:rPr>
+      </w:pPr>
+      <w:r>
+        <w:rPr>
+          <w:b/>
+        </w:rPr>
+        <w:t>Test 18</w:t>
       </w:r>
     </w:p>
     <w:p>
@@ -3243,16 +3457,8 @@
         <w:t>Test name:</w:t>
       </w:r>
       <w:r>
-        <w:t xml:space="preserve"> </w:t>
-      </w:r>
-      <w:proofErr w:type="spellStart"/>
-      <w:r>
-        <w:t>vector</w:t>
-      </w:r>
-      <w:r>
-        <w:t>Product_regular_input</w:t>
-      </w:r>
-      <w:proofErr w:type="spellEnd"/>
+        <w:t xml:space="preserve"> vectorProduct_regular_input</w:t>
+      </w:r>
     </w:p>
     <w:p>
       <w:r>
@@ -3262,23 +3468,7 @@
         <w:t>Call setup</w:t>
       </w:r>
       <w:r>
-        <w:t xml:space="preserve">: </w:t>
-      </w:r>
-      <w:proofErr w:type="spellStart"/>
-      <w:proofErr w:type="gramStart"/>
-      <w:r>
-        <w:t>vector</w:t>
-      </w:r>
-      <w:r>
-        <w:t>Product</w:t>
-      </w:r>
-      <w:proofErr w:type="spellEnd"/>
-      <w:r>
-        <w:t>(</w:t>
-      </w:r>
-      <w:proofErr w:type="gramEnd"/>
-      <w:r>
-        <w:t>3,4,5,6)</w:t>
+        <w:t>: vectorProduct(3,4,5,6)</w:t>
       </w:r>
       <w:r>
         <w:rPr>
@@ -3287,19 +3477,11 @@
         <w:br/>
         <w:t xml:space="preserve">Expected: </w:t>
       </w:r>
-      <w:proofErr w:type="spellStart"/>
       <w:r>
         <w:t>vecto</w:t>
       </w:r>
       <w:r>
-        <w:t>rProduct</w:t>
-      </w:r>
-      <w:proofErr w:type="spellEnd"/>
-      <w:r>
-        <w:t xml:space="preserve">() returns a </w:t>
-      </w:r>
-      <w:r>
-        <w:t>-2</w:t>
+        <w:t>rProduct() returns a -2</w:t>
       </w:r>
       <w:r>
         <w:br/>
@@ -3324,9 +3506,9 @@
           <w:noProof/>
         </w:rPr>
         <w:drawing>
-          <wp:inline distT="0" distB="0" distL="0" distR="0" wp14:anchorId="5AAD1CBD" wp14:editId="2993EC6E">
-            <wp:extent cx="5486400" cy="3360587"/>
-            <wp:effectExtent l="0" t="0" r="0" b="0"/>
+          <wp:inline distT="0" distB="0" distL="0" distR="0" wp14:anchorId="5AAD1CBD" wp14:editId="1D44601B">
+            <wp:extent cx="5372100" cy="3290575"/>
+            <wp:effectExtent l="0" t="0" r="0" b="11430"/>
             <wp:docPr id="31" name="Picture 31"/>
             <wp:cNvGraphicFramePr>
               <a:graphicFrameLocks xmlns:a="http://schemas.openxmlformats.org/drawingml/2006/main" noChangeAspect="1"/>
@@ -3341,7 +3523,7 @@
                     </pic:cNvPicPr>
                   </pic:nvPicPr>
                   <pic:blipFill>
-                    <a:blip r:embed="rId31">
+                    <a:blip r:embed="rId39">
                       <a:extLst>
                         <a:ext uri="{28A0092B-C50C-407E-A947-70E740481C1C}">
                           <a14:useLocalDpi xmlns:a14="http://schemas.microsoft.com/office/drawing/2010/main" val="0"/>
@@ -3356,7 +3538,7 @@
                   <pic:spPr bwMode="auto">
                     <a:xfrm>
                       <a:off x="0" y="0"/>
-                      <a:ext cx="5486400" cy="3360587"/>
+                      <a:ext cx="5372367" cy="3290739"/>
                     </a:xfrm>
                     <a:prstGeom prst="rect">
                       <a:avLst/>
@@ -3410,7 +3592,7 @@
                     </pic:cNvPicPr>
                   </pic:nvPicPr>
                   <pic:blipFill>
-                    <a:blip r:embed="rId32">
+                    <a:blip r:embed="rId40">
                       <a:extLst>
                         <a:ext uri="{28A0092B-C50C-407E-A947-70E740481C1C}">
                           <a14:useLocalDpi xmlns:a14="http://schemas.microsoft.com/office/drawing/2010/main" val="0"/>
@@ -3442,6 +3624,204 @@
         </w:drawing>
       </w:r>
     </w:p>
+    <w:p>
+      <w:pPr>
+        <w:jc w:val="both"/>
+        <w:rPr>
+          <w:b/>
+        </w:rPr>
+      </w:pPr>
+      <w:r>
+        <w:rPr>
+          <w:b/>
+        </w:rPr>
+        <w:t>Test 19</w:t>
+      </w:r>
+      <w:bookmarkStart w:id="0" w:name="_GoBack"/>
+      <w:bookmarkEnd w:id="0"/>
+    </w:p>
+    <w:p>
+      <w:r>
+        <w:rPr>
+          <w:b/>
+        </w:rPr>
+        <w:t>Test name:</w:t>
+      </w:r>
+      <w:r>
+        <w:t xml:space="preserve"> vector</w:t>
+      </w:r>
+      <w:r>
+        <w:t>Product_inputs_too_large</w:t>
+      </w:r>
+    </w:p>
+    <w:p>
+      <w:r>
+        <w:rPr>
+          <w:b/>
+        </w:rPr>
+        <w:t>Call setup</w:t>
+      </w:r>
+      <w:r>
+        <w:t>: vecto</w:t>
+      </w:r>
+      <w:r>
+        <w:t>rProduct(10000,-10000,10000,-10000</w:t>
+      </w:r>
+      <w:r>
+        <w:t>)</w:t>
+      </w:r>
+      <w:r>
+        <w:rPr>
+          <w:b/>
+        </w:rPr>
+        <w:br/>
+        <w:t xml:space="preserve">Expected: </w:t>
+      </w:r>
+      <w:r>
+        <w:t>vector</w:t>
+      </w:r>
+      <w:r>
+        <w:t>Product() throws exception with message “Inputs too large!”</w:t>
+      </w:r>
+    </w:p>
+    <w:p/>
+    <w:p>
+      <w:pPr>
+        <w:rPr>
+          <w:b/>
+        </w:rPr>
+      </w:pPr>
+      <w:r>
+        <w:rPr>
+          <w:b/>
+        </w:rPr>
+        <w:t>Fail:</w:t>
+      </w:r>
+    </w:p>
+    <w:p>
+      <w:r>
+        <w:rPr>
+          <w:noProof/>
+        </w:rPr>
+        <w:drawing>
+          <wp:inline distT="0" distB="0" distL="0" distR="0" wp14:anchorId="399C14E2" wp14:editId="27FE4754">
+            <wp:extent cx="5143500" cy="3478205"/>
+            <wp:effectExtent l="0" t="0" r="0" b="1905"/>
+            <wp:docPr id="37" name="Picture 9"/>
+            <wp:cNvGraphicFramePr>
+              <a:graphicFrameLocks xmlns:a="http://schemas.openxmlformats.org/drawingml/2006/main" noChangeAspect="1"/>
+            </wp:cNvGraphicFramePr>
+            <a:graphic xmlns:a="http://schemas.openxmlformats.org/drawingml/2006/main">
+              <a:graphicData uri="http://schemas.openxmlformats.org/drawingml/2006/picture">
+                <pic:pic xmlns:pic="http://schemas.openxmlformats.org/drawingml/2006/picture">
+                  <pic:nvPicPr>
+                    <pic:cNvPr id="0" name="Picture 9"/>
+                    <pic:cNvPicPr>
+                      <a:picLocks noChangeAspect="1" noChangeArrowheads="1"/>
+                    </pic:cNvPicPr>
+                  </pic:nvPicPr>
+                  <pic:blipFill>
+                    <a:blip r:embed="rId41">
+                      <a:extLst>
+                        <a:ext uri="{28A0092B-C50C-407E-A947-70E740481C1C}">
+                          <a14:useLocalDpi xmlns:a14="http://schemas.microsoft.com/office/drawing/2010/main" val="0"/>
+                        </a:ext>
+                      </a:extLst>
+                    </a:blip>
+                    <a:srcRect/>
+                    <a:stretch>
+                      <a:fillRect/>
+                    </a:stretch>
+                  </pic:blipFill>
+                  <pic:spPr bwMode="auto">
+                    <a:xfrm>
+                      <a:off x="0" y="0"/>
+                      <a:ext cx="5144268" cy="3478724"/>
+                    </a:xfrm>
+                    <a:prstGeom prst="rect">
+                      <a:avLst/>
+                    </a:prstGeom>
+                    <a:noFill/>
+                    <a:ln>
+                      <a:noFill/>
+                    </a:ln>
+                  </pic:spPr>
+                </pic:pic>
+              </a:graphicData>
+            </a:graphic>
+          </wp:inline>
+        </w:drawing>
+      </w:r>
+    </w:p>
+    <w:p/>
+    <w:p>
+      <w:pPr>
+        <w:rPr>
+          <w:b/>
+        </w:rPr>
+      </w:pPr>
+      <w:r>
+        <w:rPr>
+          <w:b/>
+        </w:rPr>
+        <w:t>Succeed:</w:t>
+      </w:r>
+    </w:p>
+    <w:p>
+      <w:r>
+        <w:rPr>
+          <w:noProof/>
+        </w:rPr>
+        <w:drawing>
+          <wp:inline distT="0" distB="0" distL="0" distR="0" wp14:anchorId="3E67BDC0" wp14:editId="512624F7">
+            <wp:extent cx="4914900" cy="3308222"/>
+            <wp:effectExtent l="0" t="0" r="0" b="0"/>
+            <wp:docPr id="38" name="Picture 10"/>
+            <wp:cNvGraphicFramePr>
+              <a:graphicFrameLocks xmlns:a="http://schemas.openxmlformats.org/drawingml/2006/main" noChangeAspect="1"/>
+            </wp:cNvGraphicFramePr>
+            <a:graphic xmlns:a="http://schemas.openxmlformats.org/drawingml/2006/main">
+              <a:graphicData uri="http://schemas.openxmlformats.org/drawingml/2006/picture">
+                <pic:pic xmlns:pic="http://schemas.openxmlformats.org/drawingml/2006/picture">
+                  <pic:nvPicPr>
+                    <pic:cNvPr id="0" name="Picture 10"/>
+                    <pic:cNvPicPr>
+                      <a:picLocks noChangeAspect="1" noChangeArrowheads="1"/>
+                    </pic:cNvPicPr>
+                  </pic:nvPicPr>
+                  <pic:blipFill>
+                    <a:blip r:embed="rId42">
+                      <a:extLst>
+                        <a:ext uri="{28A0092B-C50C-407E-A947-70E740481C1C}">
+                          <a14:useLocalDpi xmlns:a14="http://schemas.microsoft.com/office/drawing/2010/main" val="0"/>
+                        </a:ext>
+                      </a:extLst>
+                    </a:blip>
+                    <a:srcRect/>
+                    <a:stretch>
+                      <a:fillRect/>
+                    </a:stretch>
+                  </pic:blipFill>
+                  <pic:spPr bwMode="auto">
+                    <a:xfrm>
+                      <a:off x="0" y="0"/>
+                      <a:ext cx="4916381" cy="3309219"/>
+                    </a:xfrm>
+                    <a:prstGeom prst="rect">
+                      <a:avLst/>
+                    </a:prstGeom>
+                    <a:noFill/>
+                    <a:ln>
+                      <a:noFill/>
+                    </a:ln>
+                  </pic:spPr>
+                </pic:pic>
+              </a:graphicData>
+            </a:graphic>
+          </wp:inline>
+        </w:drawing>
+      </w:r>
+    </w:p>
     <w:sectPr>
       <w:pgSz w:w="12240" w:h="15840"/>
       <w:pgMar w:top="1440" w:right="1800" w:bottom="1440" w:left="1800" w:header="708" w:footer="708" w:gutter="0"/>
@@ -3450,6 +3830,44 @@
     </w:sectPr>
   </w:body>
 </w:document>
+</file>
+
+<file path=word/endnotes.xml><?xml version="1.0" encoding="utf-8"?>
+<w:endnotes xmlns:wpc="http://schemas.microsoft.com/office/word/2010/wordprocessingCanvas" xmlns:mo="http://schemas.microsoft.com/office/mac/office/2008/main" xmlns:mc="http://schemas.openxmlformats.org/markup-compatibility/2006" xmlns:mv="urn:schemas-microsoft-com:mac:vml" xmlns:o="urn:schemas-microsoft-com:office:office" xmlns:r="http://schemas.openxmlformats.org/officeDocument/2006/relationships" xmlns:m="http://schemas.openxmlformats.org/officeDocument/2006/math" xmlns:v="urn:schemas-microsoft-com:vml" xmlns:wp14="http://schemas.microsoft.com/office/word/2010/wordprocessingDrawing" xmlns:wp="http://schemas.openxmlformats.org/drawingml/2006/wordprocessingDrawing" xmlns:w10="urn:schemas-microsoft-com:office:word" xmlns:w="http://schemas.openxmlformats.org/wordprocessingml/2006/main" xmlns:w14="http://schemas.microsoft.com/office/word/2010/wordml" xmlns:wpg="http://schemas.microsoft.com/office/word/2010/wordprocessingGroup" xmlns:wpi="http://schemas.microsoft.com/office/word/2010/wordprocessingInk" xmlns:wne="http://schemas.microsoft.com/office/word/2006/wordml" xmlns:wps="http://schemas.microsoft.com/office/word/2010/wordprocessingShape" mc:Ignorable="w14 wp14">
+  <w:endnote w:type="separator" w:id="-1">
+    <w:p>
+      <w:r>
+        <w:separator/>
+      </w:r>
+    </w:p>
+  </w:endnote>
+  <w:endnote w:type="continuationSeparator" w:id="0">
+    <w:p>
+      <w:r>
+        <w:continuationSeparator/>
+      </w:r>
+    </w:p>
+  </w:endnote>
+</w:endnotes>
+</file>
+
+<file path=word/footnotes.xml><?xml version="1.0" encoding="utf-8"?>
+<w:footnotes xmlns:wpc="http://schemas.microsoft.com/office/word/2010/wordprocessingCanvas" xmlns:mo="http://schemas.microsoft.com/office/mac/office/2008/main" xmlns:mc="http://schemas.openxmlformats.org/markup-compatibility/2006" xmlns:mv="urn:schemas-microsoft-com:mac:vml" xmlns:o="urn:schemas-microsoft-com:office:office" xmlns:r="http://schemas.openxmlformats.org/officeDocument/2006/relationships" xmlns:m="http://schemas.openxmlformats.org/officeDocument/2006/math" xmlns:v="urn:schemas-microsoft-com:vml" xmlns:wp14="http://schemas.microsoft.com/office/word/2010/wordprocessingDrawing" xmlns:wp="http://schemas.openxmlformats.org/drawingml/2006/wordprocessingDrawing" xmlns:w10="urn:schemas-microsoft-com:office:word" xmlns:w="http://schemas.openxmlformats.org/wordprocessingml/2006/main" xmlns:w14="http://schemas.microsoft.com/office/word/2010/wordml" xmlns:wpg="http://schemas.microsoft.com/office/word/2010/wordprocessingGroup" xmlns:wpi="http://schemas.microsoft.com/office/word/2010/wordprocessingInk" xmlns:wne="http://schemas.microsoft.com/office/word/2006/wordml" xmlns:wps="http://schemas.microsoft.com/office/word/2010/wordprocessingShape" mc:Ignorable="w14 wp14">
+  <w:footnote w:type="separator" w:id="-1">
+    <w:p>
+      <w:r>
+        <w:separator/>
+      </w:r>
+    </w:p>
+  </w:footnote>
+  <w:footnote w:type="continuationSeparator" w:id="0">
+    <w:p>
+      <w:r>
+        <w:continuationSeparator/>
+      </w:r>
+    </w:p>
+  </w:footnote>
+</w:footnotes>
 </file>
 
 <file path=word/styles.xml><?xml version="1.0" encoding="utf-8"?>
@@ -3634,6 +4052,48 @@
     <w:uiPriority w:val="99"/>
     <w:semiHidden/>
     <w:unhideWhenUsed/>
+  </w:style>
+  <w:style w:type="paragraph" w:styleId="Header">
+    <w:name w:val="header"/>
+    <w:basedOn w:val="Normal"/>
+    <w:link w:val="HeaderChar"/>
+    <w:uiPriority w:val="99"/>
+    <w:unhideWhenUsed/>
+    <w:rsid w:val="0034587E"/>
+    <w:pPr>
+      <w:tabs>
+        <w:tab w:val="center" w:pos="4320"/>
+        <w:tab w:val="right" w:pos="8640"/>
+      </w:tabs>
+    </w:pPr>
+  </w:style>
+  <w:style w:type="character" w:customStyle="1" w:styleId="HeaderChar">
+    <w:name w:val="Header Char"/>
+    <w:basedOn w:val="DefaultParagraphFont"/>
+    <w:link w:val="Header"/>
+    <w:uiPriority w:val="99"/>
+    <w:rsid w:val="0034587E"/>
+  </w:style>
+  <w:style w:type="paragraph" w:styleId="Footer">
+    <w:name w:val="footer"/>
+    <w:basedOn w:val="Normal"/>
+    <w:link w:val="FooterChar"/>
+    <w:uiPriority w:val="99"/>
+    <w:unhideWhenUsed/>
+    <w:rsid w:val="0034587E"/>
+    <w:pPr>
+      <w:tabs>
+        <w:tab w:val="center" w:pos="4320"/>
+        <w:tab w:val="right" w:pos="8640"/>
+      </w:tabs>
+    </w:pPr>
+  </w:style>
+  <w:style w:type="character" w:customStyle="1" w:styleId="FooterChar">
+    <w:name w:val="Footer Char"/>
+    <w:basedOn w:val="DefaultParagraphFont"/>
+    <w:link w:val="Footer"/>
+    <w:uiPriority w:val="99"/>
+    <w:rsid w:val="0034587E"/>
   </w:style>
 </w:styles>
 </file>
@@ -3820,6 +4280,48 @@
     <w:uiPriority w:val="99"/>
     <w:semiHidden/>
     <w:unhideWhenUsed/>
+  </w:style>
+  <w:style w:type="paragraph" w:styleId="Header">
+    <w:name w:val="header"/>
+    <w:basedOn w:val="Normal"/>
+    <w:link w:val="HeaderChar"/>
+    <w:uiPriority w:val="99"/>
+    <w:unhideWhenUsed/>
+    <w:rsid w:val="0034587E"/>
+    <w:pPr>
+      <w:tabs>
+        <w:tab w:val="center" w:pos="4320"/>
+        <w:tab w:val="right" w:pos="8640"/>
+      </w:tabs>
+    </w:pPr>
+  </w:style>
+  <w:style w:type="character" w:customStyle="1" w:styleId="HeaderChar">
+    <w:name w:val="Header Char"/>
+    <w:basedOn w:val="DefaultParagraphFont"/>
+    <w:link w:val="Header"/>
+    <w:uiPriority w:val="99"/>
+    <w:rsid w:val="0034587E"/>
+  </w:style>
+  <w:style w:type="paragraph" w:styleId="Footer">
+    <w:name w:val="footer"/>
+    <w:basedOn w:val="Normal"/>
+    <w:link w:val="FooterChar"/>
+    <w:uiPriority w:val="99"/>
+    <w:unhideWhenUsed/>
+    <w:rsid w:val="0034587E"/>
+    <w:pPr>
+      <w:tabs>
+        <w:tab w:val="center" w:pos="4320"/>
+        <w:tab w:val="right" w:pos="8640"/>
+      </w:tabs>
+    </w:pPr>
+  </w:style>
+  <w:style w:type="character" w:customStyle="1" w:styleId="FooterChar">
+    <w:name w:val="Footer Char"/>
+    <w:basedOn w:val="DefaultParagraphFont"/>
+    <w:link w:val="Footer"/>
+    <w:uiPriority w:val="99"/>
+    <w:rsid w:val="0034587E"/>
   </w:style>
 </w:styles>
 </file>

</xml_diff>